<commit_message>
added draft 1 of reviews
</commit_message>
<xml_diff>
--- a/docs/Final Report/Personal Reflective Reports/Personal Reflective Report cob16.docx
+++ b/docs/Final Report/Personal Reflective Reports/Personal Reflective Report cob16.docx
@@ -239,25 +239,45 @@
     </w:p>
     <w:p>
       <w:r>
-        <w:t xml:space="preserve">The coding week is where we fell short </w:t>
-      </w:r>
-      <w:r>
-        <w:t xml:space="preserve">the most </w:t>
-      </w:r>
-      <w:r>
-        <w:t xml:space="preserve">as we did not have enough people who were familiar with android </w:t>
-      </w:r>
-      <w:r>
-        <w:t>development</w:t>
-      </w:r>
-      <w:r>
-        <w:t xml:space="preserve"> before we started the week</w:t>
-      </w:r>
-      <w:r>
-        <w:t xml:space="preserve"> so putting more people on the task was akin to poring fuel on the fire.</w:t>
+        <w:t>The coding week is where we fell short the most as we did not have enough people who were familiar with android development before we started the week so putting more people on the task was akin to poring fuel on the fire.</w:t>
+      </w:r>
+    </w:p>
+    <w:p>
+      <w:r>
+        <w:t xml:space="preserve">As </w:t>
+      </w:r>
+      <w:r>
+        <w:t xml:space="preserve">the leader of the group I took “the </w:t>
+      </w:r>
+      <w:r>
+        <w:t>show must go on</w:t>
+      </w:r>
+      <w:r>
+        <w:t>!”</w:t>
+      </w:r>
+      <w:r>
+        <w:t xml:space="preserve"> attitude to </w:t>
+      </w:r>
+      <w:r>
+        <w:t xml:space="preserve">uncooperative </w:t>
+      </w:r>
+      <w:r>
+        <w:t>team members. Tending to move a task to another member if they took too long. I feel that many of them abused this and it ended up getting away with almost no effort on this project.  My failing do deal with slackers must had had an impact as we had less manpower for the project.</w:t>
+      </w:r>
+      <w:r>
+        <w:t xml:space="preserve">  S</w:t>
+      </w:r>
+      <w:r>
+        <w:t>omeone studying for a degree you would expect full participation and motivation</w:t>
+      </w:r>
+      <w:r>
+        <w:t xml:space="preserve"> but alas that is not the case. Next time I will not assume that from th</w:t>
       </w:r>
       <w:bookmarkStart w:id="0" w:name="_GoBack"/>
       <w:bookmarkEnd w:id="0"/>
+      <w:r>
+        <w:t>e start.</w:t>
+      </w:r>
     </w:p>
     <w:p>
       <w:r>

</xml_diff>